<commit_message>
Fixed broken links to c04 slides
</commit_message>
<xml_diff>
--- a/docs/materials/02-A-LinuxCLI.docx
+++ b/docs/materials/02-A-LinuxCLI.docx
@@ -3564,6 +3564,7 @@
       <w:r>
         <w:rPr>
           <w:rFonts w:asciiTheme="minorHAnsi" w:hAnsiTheme="minorHAnsi" w:cstheme="minorHAnsi"/>
+          <w:noProof/>
         </w:rPr>
         <w:lastRenderedPageBreak/>
         <w:drawing>
@@ -5954,15 +5955,7 @@
                 <w:sz w:val="22"/>
                 <w:szCs w:val="22"/>
               </w:rPr>
-              <w:t xml:space="preserve"> as the working directory</w:t>
-            </w:r>
-            <w:r>
-              <w:rPr>
-                <w:rFonts w:asciiTheme="minorHAnsi" w:hAnsiTheme="minorHAnsi" w:cstheme="minorHAnsi"/>
-                <w:sz w:val="22"/>
-                <w:szCs w:val="22"/>
-              </w:rPr>
-              <w:t xml:space="preserve"> change </w:t>
+              <w:t xml:space="preserve"> as the working directory change </w:t>
             </w:r>
             <w:r>
               <w:rPr>
@@ -9503,21 +9496,7 @@
         <w:rPr>
           <w:rFonts w:asciiTheme="minorHAnsi" w:hAnsiTheme="minorHAnsi" w:cstheme="minorHAnsi"/>
         </w:rPr>
-        <w:t xml:space="preserve"> Drama, Comedy, etc.) </w:t>
-      </w:r>
-      <w:proofErr w:type="spellStart"/>
-      <w:r>
-        <w:rPr>
-          <w:rFonts w:asciiTheme="minorHAnsi" w:hAnsiTheme="minorHAnsi" w:cstheme="minorHAnsi"/>
-        </w:rPr>
-        <w:t>that</w:t>
-      </w:r>
-      <w:proofErr w:type="spellEnd"/>
-      <w:r>
-        <w:rPr>
-          <w:rFonts w:asciiTheme="minorHAnsi" w:hAnsiTheme="minorHAnsi" w:cstheme="minorHAnsi"/>
-        </w:rPr>
-        <w:t xml:space="preserve"> begins with </w:t>
+        <w:t xml:space="preserve"> Drama, Comedy, etc.) that begins with </w:t>
       </w:r>
       <w:r>
         <w:rPr>
@@ -12392,13 +12371,7 @@
         <w:rPr>
           <w:rFonts w:asciiTheme="minorHAnsi" w:hAnsiTheme="minorHAnsi" w:cstheme="minorHAnsi"/>
         </w:rPr>
-        <w:t xml:space="preserve"> are called hidden files.  </w:t>
-      </w:r>
-      <w:r>
-        <w:rPr>
-          <w:rFonts w:asciiTheme="minorHAnsi" w:hAnsiTheme="minorHAnsi" w:cstheme="minorHAnsi"/>
-        </w:rPr>
-        <w:t xml:space="preserve">For example, a directory </w:t>
+        <w:t xml:space="preserve"> are called hidden files.  For example, a directory </w:t>
       </w:r>
       <w:proofErr w:type="gramStart"/>
       <w:r>
@@ -12468,25 +12441,7 @@
         <w:rPr>
           <w:rFonts w:asciiTheme="minorHAnsi" w:hAnsiTheme="minorHAnsi" w:cstheme="minorHAnsi"/>
         </w:rPr>
-        <w:t xml:space="preserve">find the flag that causes ls to include hidden files in its listing.  </w:t>
-      </w:r>
-      <w:r>
-        <w:rPr>
-          <w:rFonts w:asciiTheme="minorHAnsi" w:hAnsiTheme="minorHAnsi" w:cstheme="minorHAnsi"/>
-        </w:rPr>
-        <w:t>With your home directory as the working directory</w:t>
-      </w:r>
-      <w:r>
-        <w:rPr>
-          <w:rFonts w:asciiTheme="minorHAnsi" w:hAnsiTheme="minorHAnsi" w:cstheme="minorHAnsi"/>
-        </w:rPr>
-        <w:t>, u</w:t>
-      </w:r>
-      <w:r>
-        <w:rPr>
-          <w:rFonts w:asciiTheme="minorHAnsi" w:hAnsiTheme="minorHAnsi" w:cstheme="minorHAnsi"/>
-        </w:rPr>
-        <w:t xml:space="preserve">se the </w:t>
+        <w:t xml:space="preserve">find the flag that causes </w:t>
       </w:r>
       <w:r>
         <w:rPr>
@@ -12498,13 +12453,19 @@
         <w:rPr>
           <w:rFonts w:asciiTheme="minorHAnsi" w:hAnsiTheme="minorHAnsi" w:cstheme="minorHAnsi"/>
         </w:rPr>
-        <w:t xml:space="preserve"> command </w:t>
-      </w:r>
-      <w:r>
-        <w:rPr>
-          <w:rFonts w:asciiTheme="minorHAnsi" w:hAnsiTheme="minorHAnsi" w:cstheme="minorHAnsi"/>
-        </w:rPr>
-        <w:t>first without and then with this flag. Give a screenshot of the commands that you used and their output.</w:t>
+        <w:t xml:space="preserve"> to include hidden files in its listing.  With your home directory as the working directory, use the </w:t>
+      </w:r>
+      <w:r>
+        <w:rPr>
+          <w:rFonts w:ascii="Courier" w:hAnsi="Courier" w:cstheme="minorHAnsi"/>
+        </w:rPr>
+        <w:t>ls</w:t>
+      </w:r>
+      <w:r>
+        <w:rPr>
+          <w:rFonts w:asciiTheme="minorHAnsi" w:hAnsiTheme="minorHAnsi" w:cstheme="minorHAnsi"/>
+        </w:rPr>
+        <w:t xml:space="preserve"> command first without and then with this flag. Give a screenshot of the commands that you used and their output.</w:t>
       </w:r>
     </w:p>
     <w:p>
@@ -18083,6 +18044,7 @@
   <w:style w:type="character" w:default="1" w:styleId="DefaultParagraphFont">
     <w:name w:val="Default Paragraph Font"/>
     <w:uiPriority w:val="1"/>
+    <w:semiHidden/>
     <w:unhideWhenUsed/>
   </w:style>
   <w:style w:type="table" w:default="1" w:styleId="TableNormal">

</xml_diff>

<commit_message>
corrects dates on homework assignments
Dates were originally listed as either Spring 2023, or as Fall 2022. I corrected the dates so it would be more uniform going forward and just appears more professional.
</commit_message>
<xml_diff>
--- a/docs/materials/02-A-LinuxCLI.docx
+++ b/docs/materials/02-A-LinuxCLI.docx
@@ -103,7 +103,7 @@
         <w:rPr>
           <w:rFonts w:asciiTheme="minorHAnsi" w:hAnsiTheme="minorHAnsi" w:cstheme="minorHAnsi"/>
         </w:rPr>
-        <w:t>Spring</w:t>
+        <w:t>Fall</w:t>
       </w:r>
       <w:r>
         <w:rPr>
@@ -6644,6 +6644,7 @@
         <w:rPr>
           <w:rFonts w:asciiTheme="minorHAnsi" w:hAnsiTheme="minorHAnsi" w:cstheme="minorHAnsi"/>
         </w:rPr>
+        <w:lastRenderedPageBreak/>
         <w:t xml:space="preserve">15. </w:t>
       </w:r>
       <w:r>
@@ -9029,7 +9030,14 @@
         <w:rPr>
           <w:rFonts w:asciiTheme="minorHAnsi" w:hAnsiTheme="minorHAnsi" w:cstheme="minorHAnsi"/>
         </w:rPr>
-        <w:t xml:space="preserve"> will not delete a directory unless it is empty.  Thus, before that directory can be deleted the files inside it will need to be deleted.  There are two files in the </w:t>
+        <w:t xml:space="preserve"> will not delete a directory unless it is empty.  Thus, before that directory can be deleted the files inside it will need to be deleted.  There are two files in </w:t>
+      </w:r>
+      <w:r>
+        <w:rPr>
+          <w:rFonts w:asciiTheme="minorHAnsi" w:hAnsiTheme="minorHAnsi" w:cstheme="minorHAnsi"/>
+        </w:rPr>
+        <w:lastRenderedPageBreak/>
+        <w:t xml:space="preserve">the </w:t>
       </w:r>
       <w:r>
         <w:rPr>
@@ -9103,7 +9111,6 @@
         <w:rPr>
           <w:rFonts w:asciiTheme="minorHAnsi" w:hAnsiTheme="minorHAnsi" w:cstheme="minorHAnsi"/>
         </w:rPr>
-        <w:lastRenderedPageBreak/>
         <w:t>The wildcard character (</w:t>
       </w:r>
       <w:r>
@@ -10261,7 +10268,6 @@
                 <w:sz w:val="20"/>
                 <w:szCs w:val="20"/>
               </w:rPr>
-              <w:lastRenderedPageBreak/>
               <w:t>Quan-</w:t>
             </w:r>
             <w:r>
@@ -10347,7 +10353,6 @@
                 <w:sz w:val="20"/>
                 <w:szCs w:val="20"/>
               </w:rPr>
-              <w:lastRenderedPageBreak/>
               <w:t>Jones-</w:t>
             </w:r>
             <w:r>
@@ -12518,6 +12523,7 @@
           <w:bCs/>
           <w:u w:val="single"/>
         </w:rPr>
+        <w:lastRenderedPageBreak/>
         <w:t>Command Flag Arguments:</w:t>
       </w:r>
     </w:p>
@@ -13165,6 +13171,7 @@
         <w:rPr>
           <w:rFonts w:asciiTheme="minorHAnsi" w:hAnsiTheme="minorHAnsi" w:cstheme="minorHAnsi"/>
         </w:rPr>
+        <w:lastRenderedPageBreak/>
         <w:t>2</w:t>
       </w:r>
       <w:r>

</xml_diff>